<commit_message>
create the objectives and proposed solution files
</commit_message>
<xml_diff>
--- a/Project Introduction/Objectives.docx
+++ b/Project Introduction/Objectives.docx
@@ -41,8 +41,8 @@
         <w:rPr>
           <w:rFonts w:asciiTheme="majorBidi" w:hAnsiTheme="majorBidi" w:cstheme="majorBidi"/>
           <w:color w:val="000000" w:themeColor="text1"/>
-          <w:sz w:val="28"/>
-          <w:szCs w:val="28"/>
+          <w:sz w:val="24"/>
+          <w:szCs w:val="24"/>
         </w:rPr>
       </w:pPr>
       <w:r>
@@ -51,8 +51,8 @@
           <w:b/>
           <w:bCs/>
           <w:color w:val="000000" w:themeColor="text1"/>
-          <w:sz w:val="28"/>
-          <w:szCs w:val="28"/>
+          <w:sz w:val="24"/>
+          <w:szCs w:val="24"/>
         </w:rPr>
         <w:t>Reduce Waiting Times</w:t>
       </w:r>
@@ -60,8 +60,8 @@
         <w:rPr>
           <w:rFonts w:asciiTheme="majorBidi" w:hAnsiTheme="majorBidi" w:cstheme="majorBidi"/>
           <w:color w:val="000000" w:themeColor="text1"/>
-          <w:sz w:val="28"/>
-          <w:szCs w:val="28"/>
+          <w:sz w:val="24"/>
+          <w:szCs w:val="24"/>
         </w:rPr>
         <w:t xml:space="preserve"> </w:t>
       </w:r>
@@ -73,16 +73,16 @@
         <w:rPr>
           <w:rFonts w:asciiTheme="majorBidi" w:hAnsiTheme="majorBidi" w:cstheme="majorBidi"/>
           <w:color w:val="000000" w:themeColor="text1"/>
-          <w:sz w:val="28"/>
-          <w:szCs w:val="28"/>
+          <w:sz w:val="24"/>
+          <w:szCs w:val="24"/>
         </w:rPr>
       </w:pPr>
       <w:r>
         <w:rPr>
           <w:rFonts w:asciiTheme="majorBidi" w:hAnsiTheme="majorBidi" w:cstheme="majorBidi"/>
           <w:color w:val="000000" w:themeColor="text1"/>
-          <w:sz w:val="28"/>
-          <w:szCs w:val="28"/>
+          <w:sz w:val="24"/>
+          <w:szCs w:val="24"/>
         </w:rPr>
         <w:t>Minimize average waiting times at bus stops by enabling passengers to plan their journeys more effectively and by optimizing bus routes and schedules based on real-time data.</w:t>
       </w:r>
@@ -96,8 +96,8 @@
           <w:b/>
           <w:bCs/>
           <w:color w:val="000000" w:themeColor="text1"/>
-          <w:sz w:val="28"/>
-          <w:szCs w:val="28"/>
+          <w:sz w:val="24"/>
+          <w:szCs w:val="24"/>
         </w:rPr>
       </w:pPr>
       <w:r>
@@ -106,121 +106,87 @@
           <w:b/>
           <w:bCs/>
           <w:color w:val="000000" w:themeColor="text1"/>
-          <w:sz w:val="28"/>
-          <w:szCs w:val="28"/>
-        </w:rPr>
-        <w:t>Enhance User Experience</w:t>
+          <w:sz w:val="24"/>
+          <w:szCs w:val="24"/>
+        </w:rPr>
+        <w:t>Enhance User Experience and Increase Ridership</w:t>
       </w:r>
+    </w:p>
+    <w:p>
+      <w:pPr>
+        <w:spacing w:line="276" w:lineRule="auto"/>
+        <w:ind w:left="425"/>
+        <w:rPr>
+          <w:rFonts w:asciiTheme="majorBidi" w:hAnsiTheme="majorBidi" w:cstheme="majorBidi"/>
+          <w:color w:val="000000" w:themeColor="text1"/>
+          <w:sz w:val="24"/>
+          <w:szCs w:val="24"/>
+        </w:rPr>
+      </w:pPr>
       <w:r>
+        <w:rPr>
+          <w:rFonts w:asciiTheme="majorBidi" w:hAnsiTheme="majorBidi" w:cstheme="majorBidi"/>
+          <w:color w:val="000000" w:themeColor="text1"/>
+          <w:sz w:val="24"/>
+          <w:szCs w:val="24"/>
+        </w:rPr>
+        <w:t>Improve the overall experience for passengers by providing accurate and real-time information about bus locations and arrival times, reducing uncertainty and frustration associated with waiting for buses. Which will Attract more passengers to the public bus system ultimately increasing ridership levels and reducing reliance on private vehicles.</w:t>
+      </w:r>
+    </w:p>
+    <w:p>
+      <w:pPr>
+        <w:spacing w:line="276" w:lineRule="auto"/>
+        <w:ind w:left="425"/>
         <w:rPr>
           <w:rFonts w:asciiTheme="majorBidi" w:hAnsiTheme="majorBidi" w:cstheme="majorBidi"/>
           <w:b/>
           <w:bCs/>
           <w:color w:val="000000" w:themeColor="text1"/>
-          <w:sz w:val="28"/>
-          <w:szCs w:val="28"/>
-        </w:rPr>
-        <w:t xml:space="preserve"> and Increase Ridership</w:t>
-      </w:r>
-    </w:p>
-    <w:p>
-      <w:pPr>
-        <w:spacing w:line="276" w:lineRule="auto"/>
-        <w:ind w:left="425"/>
-        <w:rPr>
-          <w:rFonts w:asciiTheme="majorBidi" w:hAnsiTheme="majorBidi" w:cstheme="majorBidi"/>
+          <w:sz w:val="24"/>
+          <w:szCs w:val="24"/>
+        </w:rPr>
+      </w:pPr>
+      <w:r>
+        <w:rPr>
+          <w:rFonts w:asciiTheme="majorBidi" w:hAnsiTheme="majorBidi" w:cstheme="majorBidi"/>
+          <w:b/>
+          <w:bCs/>
           <w:color w:val="000000" w:themeColor="text1"/>
-          <w:sz w:val="28"/>
-          <w:szCs w:val="28"/>
-        </w:rPr>
-      </w:pPr>
-      <w:r>
-        <w:rPr>
-          <w:rFonts w:asciiTheme="majorBidi" w:hAnsiTheme="majorBidi" w:cstheme="majorBidi"/>
-          <w:color w:val="000000" w:themeColor="text1"/>
-          <w:sz w:val="28"/>
-          <w:szCs w:val="28"/>
-        </w:rPr>
-        <w:t>Improve the overall experience for passengers by providing accurate and real-time information about bus locations and arrival times, reducing uncertainty and frustration associated with waiting for buses.</w:t>
+          <w:sz w:val="24"/>
+          <w:szCs w:val="24"/>
+        </w:rPr>
+        <w:t>Increase Efficiency</w:t>
       </w:r>
       <w:r>
         <w:rPr>
           <w:rFonts w:asciiTheme="majorBidi" w:hAnsiTheme="majorBidi" w:cstheme="majorBidi"/>
           <w:color w:val="000000" w:themeColor="text1"/>
-          <w:sz w:val="28"/>
-          <w:szCs w:val="28"/>
-        </w:rPr>
-        <w:t xml:space="preserve"> Which will </w:t>
-      </w:r>
-      <w:r>
-        <w:rPr>
-          <w:rFonts w:asciiTheme="majorBidi" w:hAnsiTheme="majorBidi" w:cstheme="majorBidi"/>
-          <w:color w:val="000000" w:themeColor="text1"/>
-          <w:sz w:val="28"/>
-          <w:szCs w:val="28"/>
-        </w:rPr>
-        <w:t>Attract more passengers to the public bus system</w:t>
-      </w:r>
-      <w:r>
-        <w:rPr>
-          <w:rFonts w:asciiTheme="majorBidi" w:hAnsiTheme="majorBidi" w:cstheme="majorBidi"/>
-          <w:color w:val="000000" w:themeColor="text1"/>
-          <w:sz w:val="28"/>
-          <w:szCs w:val="28"/>
+          <w:sz w:val="24"/>
+          <w:szCs w:val="24"/>
         </w:rPr>
         <w:t xml:space="preserve"> </w:t>
       </w:r>
       <w:r>
         <w:rPr>
           <w:rFonts w:asciiTheme="majorBidi" w:hAnsiTheme="majorBidi" w:cstheme="majorBidi"/>
-          <w:color w:val="000000" w:themeColor="text1"/>
-          <w:sz w:val="28"/>
-          <w:szCs w:val="28"/>
-        </w:rPr>
-        <w:t>ultimately increasing ridership levels and reducing reliance on private vehicles</w:t>
-      </w:r>
-      <w:r>
-        <w:rPr>
-          <w:rFonts w:asciiTheme="majorBidi" w:hAnsiTheme="majorBidi" w:cstheme="majorBidi"/>
-          <w:color w:val="000000" w:themeColor="text1"/>
-          <w:sz w:val="28"/>
-          <w:szCs w:val="28"/>
-        </w:rPr>
-        <w:t>.</w:t>
-      </w:r>
-    </w:p>
-    <w:p>
-      <w:pPr>
-        <w:spacing w:line="276" w:lineRule="auto"/>
-        <w:ind w:left="425"/>
-        <w:rPr>
-          <w:rFonts w:asciiTheme="majorBidi" w:hAnsiTheme="majorBidi" w:cstheme="majorBidi"/>
           <w:b/>
           <w:bCs/>
           <w:color w:val="000000" w:themeColor="text1"/>
-          <w:sz w:val="28"/>
-          <w:szCs w:val="28"/>
-        </w:rPr>
-      </w:pPr>
+          <w:sz w:val="24"/>
+          <w:szCs w:val="24"/>
+        </w:rPr>
+        <w:t xml:space="preserve">and </w:t>
+      </w:r>
       <w:r>
         <w:rPr>
           <w:rFonts w:asciiTheme="majorBidi" w:hAnsiTheme="majorBidi" w:cstheme="majorBidi"/>
           <w:b/>
           <w:bCs/>
           <w:color w:val="000000" w:themeColor="text1"/>
-          <w:sz w:val="28"/>
-          <w:szCs w:val="28"/>
-        </w:rPr>
-        <w:t>Increase Efficiency</w:t>
-      </w:r>
-      <w:r>
-        <w:rPr>
-          <w:rFonts w:asciiTheme="majorBidi" w:hAnsiTheme="majorBidi" w:cstheme="majorBidi"/>
-          <w:color w:val="000000" w:themeColor="text1"/>
-          <w:sz w:val="28"/>
-          <w:szCs w:val="28"/>
-        </w:rPr>
-        <w:t xml:space="preserve"> </w:t>
+          <w:sz w:val="24"/>
+          <w:szCs w:val="24"/>
+        </w:rPr>
+        <w:t>O</w:t>
       </w:r>
       <w:r>
         <w:rPr>
@@ -228,10 +194,10 @@
           <w:b/>
           <w:bCs/>
           <w:color w:val="000000" w:themeColor="text1"/>
-          <w:sz w:val="28"/>
-          <w:szCs w:val="28"/>
-        </w:rPr>
-        <w:t xml:space="preserve">and </w:t>
+          <w:sz w:val="24"/>
+          <w:szCs w:val="24"/>
+        </w:rPr>
+        <w:t xml:space="preserve">ptimize </w:t>
       </w:r>
       <w:r>
         <w:rPr>
@@ -239,8 +205,8 @@
           <w:b/>
           <w:bCs/>
           <w:color w:val="000000" w:themeColor="text1"/>
-          <w:sz w:val="28"/>
-          <w:szCs w:val="28"/>
+          <w:sz w:val="24"/>
+          <w:szCs w:val="24"/>
         </w:rPr>
         <w:t>O</w:t>
       </w:r>
@@ -250,30 +216,8 @@
           <w:b/>
           <w:bCs/>
           <w:color w:val="000000" w:themeColor="text1"/>
-          <w:sz w:val="28"/>
-          <w:szCs w:val="28"/>
-        </w:rPr>
-        <w:t xml:space="preserve">ptimize </w:t>
-      </w:r>
-      <w:r>
-        <w:rPr>
-          <w:rFonts w:asciiTheme="majorBidi" w:hAnsiTheme="majorBidi" w:cstheme="majorBidi"/>
-          <w:b/>
-          <w:bCs/>
-          <w:color w:val="000000" w:themeColor="text1"/>
-          <w:sz w:val="28"/>
-          <w:szCs w:val="28"/>
-        </w:rPr>
-        <w:t>O</w:t>
-      </w:r>
-      <w:r>
-        <w:rPr>
-          <w:rFonts w:asciiTheme="majorBidi" w:hAnsiTheme="majorBidi" w:cstheme="majorBidi"/>
-          <w:b/>
-          <w:bCs/>
-          <w:color w:val="000000" w:themeColor="text1"/>
-          <w:sz w:val="28"/>
-          <w:szCs w:val="28"/>
+          <w:sz w:val="24"/>
+          <w:szCs w:val="24"/>
         </w:rPr>
         <w:t>perations</w:t>
       </w:r>
@@ -285,16 +229,16 @@
         <w:rPr>
           <w:rFonts w:asciiTheme="majorBidi" w:hAnsiTheme="majorBidi" w:cstheme="majorBidi"/>
           <w:color w:val="000000" w:themeColor="text1"/>
-          <w:sz w:val="28"/>
-          <w:szCs w:val="28"/>
+          <w:sz w:val="24"/>
+          <w:szCs w:val="24"/>
         </w:rPr>
       </w:pPr>
       <w:r>
         <w:rPr>
           <w:rFonts w:asciiTheme="majorBidi" w:hAnsiTheme="majorBidi" w:cstheme="majorBidi"/>
           <w:color w:val="000000" w:themeColor="text1"/>
-          <w:sz w:val="28"/>
-          <w:szCs w:val="28"/>
+          <w:sz w:val="24"/>
+          <w:szCs w:val="24"/>
         </w:rPr>
         <w:t>Optimize the efficiency of bus operations by enabling transportation authorities to monitor and manage bus services in real-time, allowing for better resource allocation and scheduling.</w:t>
       </w:r>
@@ -1824,21 +1768,6 @@
 </file>
 
 <file path=customXml/item1.xml><?xml version="1.0" encoding="utf-8"?>
-<p:properties xmlns:p="http://schemas.microsoft.com/office/2006/metadata/properties" xmlns:xsi="http://www.w3.org/2001/XMLSchema-instance" xmlns:pc="http://schemas.microsoft.com/office/infopath/2007/PartnerControls">
-  <documentManagement/>
-</p:properties>
-</file>
-
-<file path=customXml/item2.xml><?xml version="1.0" encoding="utf-8"?>
-<?mso-contentType ?>
-<FormTemplates xmlns="http://schemas.microsoft.com/sharepoint/v3/contenttype/forms">
-  <Display>DocumentLibraryForm</Display>
-  <Edit>DocumentLibraryForm</Edit>
-  <New>DocumentLibraryForm</New>
-</FormTemplates>
-</file>
-
-<file path=customXml/item3.xml><?xml version="1.0" encoding="utf-8"?>
 <ct:contentTypeSchema xmlns:ct="http://schemas.microsoft.com/office/2006/metadata/contentType" xmlns:ma="http://schemas.microsoft.com/office/2006/metadata/properties/metaAttributes" ct:_="" ma:_="" ma:contentTypeName="Document" ma:contentTypeID="0x0101009EA08BE0D5EF6B4FAF9B56654A941ED0" ma:contentTypeVersion="4" ma:contentTypeDescription="Create a new document." ma:contentTypeScope="" ma:versionID="6880355e6620e1f3c2c2e45d1b5b0d22">
   <xsd:schema xmlns:xsd="http://www.w3.org/2001/XMLSchema" xmlns:xs="http://www.w3.org/2001/XMLSchema" xmlns:p="http://schemas.microsoft.com/office/2006/metadata/properties" xmlns:ns3="b3124ad1-9800-4817-81db-1457581ccaf0" targetNamespace="http://schemas.microsoft.com/office/2006/metadata/properties" ma:root="true" ma:fieldsID="8da3bbfc81f766dbae01e685aa3f499e" ns3:_="">
     <xsd:import namespace="b3124ad1-9800-4817-81db-1457581ccaf0"/>
@@ -1982,24 +1911,22 @@
 </ct:contentTypeSchema>
 </file>
 
-<file path=customXml/itemProps1.xml><?xml version="1.0" encoding="utf-8"?>
-<ds:datastoreItem xmlns:ds="http://schemas.openxmlformats.org/officeDocument/2006/customXml" ds:itemID="{EDB03618-19F5-4E90-905D-F6F796BB63CD}">
-  <ds:schemaRefs>
-    <ds:schemaRef ds:uri="http://schemas.microsoft.com/office/2006/metadata/properties"/>
-    <ds:schemaRef ds:uri="http://schemas.microsoft.com/office/infopath/2007/PartnerControls"/>
-  </ds:schemaRefs>
-</ds:datastoreItem>
+<file path=customXml/item2.xml><?xml version="1.0" encoding="utf-8"?>
+<?mso-contentType ?>
+<FormTemplates xmlns="http://schemas.microsoft.com/sharepoint/v3/contenttype/forms">
+  <Display>DocumentLibraryForm</Display>
+  <Edit>DocumentLibraryForm</Edit>
+  <New>DocumentLibraryForm</New>
+</FormTemplates>
 </file>
 
-<file path=customXml/itemProps2.xml><?xml version="1.0" encoding="utf-8"?>
-<ds:datastoreItem xmlns:ds="http://schemas.openxmlformats.org/officeDocument/2006/customXml" ds:itemID="{08C5390E-4E60-4D9A-ADC4-31B07EDC0F77}">
-  <ds:schemaRefs>
-    <ds:schemaRef ds:uri="http://schemas.microsoft.com/sharepoint/v3/contenttype/forms"/>
-  </ds:schemaRefs>
-</ds:datastoreItem>
+<file path=customXml/item3.xml><?xml version="1.0" encoding="utf-8"?>
+<p:properties xmlns:p="http://schemas.microsoft.com/office/2006/metadata/properties" xmlns:xsi="http://www.w3.org/2001/XMLSchema-instance" xmlns:pc="http://schemas.microsoft.com/office/infopath/2007/PartnerControls">
+  <documentManagement/>
+</p:properties>
 </file>
 
-<file path=customXml/itemProps3.xml><?xml version="1.0" encoding="utf-8"?>
+<file path=customXml/itemProps1.xml><?xml version="1.0" encoding="utf-8"?>
 <ds:datastoreItem xmlns:ds="http://schemas.openxmlformats.org/officeDocument/2006/customXml" ds:itemID="{85A9936A-EBF8-4830-A478-91CF2645ECD9}">
   <ds:schemaRefs>
     <ds:schemaRef ds:uri="http://schemas.microsoft.com/office/2006/metadata/contentType"/>
@@ -2015,4 +1942,21 @@
     <ds:schemaRef ds:uri="http://schemas.microsoft.com/internal/obd"/>
   </ds:schemaRefs>
 </ds:datastoreItem>
+</file>
+
+<file path=customXml/itemProps2.xml><?xml version="1.0" encoding="utf-8"?>
+<ds:datastoreItem xmlns:ds="http://schemas.openxmlformats.org/officeDocument/2006/customXml" ds:itemID="{08C5390E-4E60-4D9A-ADC4-31B07EDC0F77}">
+  <ds:schemaRefs>
+    <ds:schemaRef ds:uri="http://schemas.microsoft.com/sharepoint/v3/contenttype/forms"/>
+  </ds:schemaRefs>
+</ds:datastoreItem>
+</file>
+
+<file path=customXml/itemProps3.xml><?xml version="1.0" encoding="utf-8"?>
+<ds:datastoreItem xmlns:ds="http://schemas.openxmlformats.org/officeDocument/2006/customXml" ds:itemID="{EDB03618-19F5-4E90-905D-F6F796BB63CD}">
+  <ds:schemaRefs>
+    <ds:schemaRef ds:uri="http://schemas.microsoft.com/office/2006/metadata/properties"/>
+    <ds:schemaRef ds:uri="http://schemas.microsoft.com/office/infopath/2007/PartnerControls"/>
+  </ds:schemaRefs>
+</ds:datastoreItem>
 </file>
</xml_diff>